<commit_message>
Su dung JSON luu du lieu - DAGK
</commit_message>
<xml_diff>
--- a/Document/Report.docx
+++ b/Document/Report.docx
@@ -98,6 +98,8 @@
         </w:rPr>
         <w:t>#</w:t>
       </w:r>
+      <w:bookmarkStart w:id="0" w:name="_GoBack"/>
+      <w:bookmarkEnd w:id="0"/>
       <w:r>
         <w:rPr>
           <w:color w:val="FFFFFF" w:themeColor="background1"/>
@@ -386,7 +388,7 @@
           <w:r>
             <w:fldChar w:fldCharType="separate"/>
           </w:r>
-          <w:hyperlink w:anchor="_Toc445926638" w:history="1">
+          <w:hyperlink w:anchor="_Toc449537740" w:history="1">
             <w:r>
               <w:rPr>
                 <w:rStyle w:val="Hyperlink"/>
@@ -432,7 +434,7 @@
                 <w:noProof/>
                 <w:webHidden/>
               </w:rPr>
-              <w:instrText xml:space="preserve"> PAGEREF _Toc445926638 \h </w:instrText>
+              <w:instrText xml:space="preserve"> PAGEREF _Toc449537740 \h </w:instrText>
             </w:r>
             <w:r>
               <w:rPr>
@@ -477,7 +479,7 @@
               <w:lang w:val="en-US"/>
             </w:rPr>
           </w:pPr>
-          <w:hyperlink w:anchor="_Toc445926639" w:history="1">
+          <w:hyperlink w:anchor="_Toc449537741" w:history="1">
             <w:r>
               <w:rPr>
                 <w:rStyle w:val="Hyperlink"/>
@@ -502,6 +504,97 @@
                 <w:noProof/>
                 <w:lang w:val="en-US"/>
               </w:rPr>
+              <w:t>Danh sách Commit</w:t>
+            </w:r>
+            <w:r>
+              <w:rPr>
+                <w:noProof/>
+                <w:webHidden/>
+              </w:rPr>
+              <w:tab/>
+            </w:r>
+            <w:r>
+              <w:rPr>
+                <w:noProof/>
+                <w:webHidden/>
+              </w:rPr>
+              <w:fldChar w:fldCharType="begin"/>
+            </w:r>
+            <w:r>
+              <w:rPr>
+                <w:noProof/>
+                <w:webHidden/>
+              </w:rPr>
+              <w:instrText xml:space="preserve"> PAGEREF _Toc449537741 \h </w:instrText>
+            </w:r>
+            <w:r>
+              <w:rPr>
+                <w:noProof/>
+                <w:webHidden/>
+              </w:rPr>
+            </w:r>
+            <w:r>
+              <w:rPr>
+                <w:noProof/>
+                <w:webHidden/>
+              </w:rPr>
+              <w:fldChar w:fldCharType="separate"/>
+            </w:r>
+            <w:r>
+              <w:rPr>
+                <w:noProof/>
+                <w:webHidden/>
+              </w:rPr>
+              <w:t>2</w:t>
+            </w:r>
+            <w:r>
+              <w:rPr>
+                <w:noProof/>
+                <w:webHidden/>
+              </w:rPr>
+              <w:fldChar w:fldCharType="end"/>
+            </w:r>
+          </w:hyperlink>
+        </w:p>
+        <w:p>
+          <w:pPr>
+            <w:pStyle w:val="TOC1"/>
+            <w:tabs>
+              <w:tab w:val="left" w:pos="432"/>
+            </w:tabs>
+            <w:rPr>
+              <w:rFonts w:asciiTheme="minorHAnsi" w:eastAsiaTheme="minorEastAsia" w:hAnsiTheme="minorHAnsi" w:cstheme="minorBidi"/>
+              <w:noProof/>
+              <w:sz w:val="22"/>
+              <w:szCs w:val="22"/>
+              <w:lang w:val="en-US"/>
+            </w:rPr>
+          </w:pPr>
+          <w:hyperlink w:anchor="_Toc449537742" w:history="1">
+            <w:r>
+              <w:rPr>
+                <w:rStyle w:val="Hyperlink"/>
+                <w:noProof/>
+                <w:lang w:val="en-US"/>
+              </w:rPr>
+              <w:t>3.</w:t>
+            </w:r>
+            <w:r>
+              <w:rPr>
+                <w:rFonts w:asciiTheme="minorHAnsi" w:eastAsiaTheme="minorEastAsia" w:hAnsiTheme="minorHAnsi" w:cstheme="minorBidi"/>
+                <w:noProof/>
+                <w:sz w:val="22"/>
+                <w:szCs w:val="22"/>
+                <w:lang w:val="en-US"/>
+              </w:rPr>
+              <w:tab/>
+            </w:r>
+            <w:r>
+              <w:rPr>
+                <w:rStyle w:val="Hyperlink"/>
+                <w:noProof/>
+                <w:lang w:val="en-US"/>
+              </w:rPr>
               <w:t>Bảng điểm tự đánh giá</w:t>
             </w:r>
             <w:r>
@@ -523,7 +616,7 @@
                 <w:noProof/>
                 <w:webHidden/>
               </w:rPr>
-              <w:instrText xml:space="preserve"> PAGEREF _Toc445926639 \h </w:instrText>
+              <w:instrText xml:space="preserve"> PAGEREF _Toc449537742 \h </w:instrText>
             </w:r>
             <w:r>
               <w:rPr>
@@ -584,7 +677,7 @@
       <w:r>
         <w:br w:type="page"/>
       </w:r>
-      <w:bookmarkStart w:id="0" w:name="_Toc445926638"/>
+      <w:bookmarkStart w:id="1" w:name="_Toc449537740"/>
       <w:r>
         <w:rPr>
           <w:lang w:val="en-US"/>
@@ -592,7 +685,7 @@
         <w:lastRenderedPageBreak/>
         <w:t>Mô tả các chức năng đã đạt được</w:t>
       </w:r>
-      <w:bookmarkEnd w:id="0"/>
+      <w:bookmarkEnd w:id="1"/>
     </w:p>
     <w:p>
       <w:pPr>
@@ -667,37 +760,78 @@
           <w:lang w:val="en-US"/>
         </w:rPr>
       </w:pPr>
-      <w:bookmarkStart w:id="1" w:name="_Toc445926639"/>
+      <w:bookmarkStart w:id="2" w:name="_Toc449537741"/>
       <w:r>
         <w:rPr>
           <w:lang w:val="en-US"/>
         </w:rPr>
         <w:t>Danh sách Commit</w:t>
+      </w:r>
+      <w:bookmarkEnd w:id="2"/>
+    </w:p>
+    <w:p>
+      <w:pPr>
+        <w:rPr>
+          <w:lang w:val="en-US"/>
+        </w:rPr>
+      </w:pPr>
+      <w:r>
+        <w:rPr>
+          <w:noProof/>
+          <w:lang w:val="en-US"/>
+        </w:rPr>
+        <w:drawing>
+          <wp:inline distT="0" distB="0" distL="0" distR="0" wp14:anchorId="0C2FEC91" wp14:editId="43E8D839">
+            <wp:extent cx="5732145" cy="3204845"/>
+            <wp:effectExtent l="0" t="0" r="1905" b="0"/>
+            <wp:docPr id="1" name="Picture 1"/>
+            <wp:cNvGraphicFramePr>
+              <a:graphicFrameLocks xmlns:a="http://schemas.openxmlformats.org/drawingml/2006/main" noChangeAspect="1"/>
+            </wp:cNvGraphicFramePr>
+            <a:graphic xmlns:a="http://schemas.openxmlformats.org/drawingml/2006/main">
+              <a:graphicData uri="http://schemas.openxmlformats.org/drawingml/2006/picture">
+                <pic:pic xmlns:pic="http://schemas.openxmlformats.org/drawingml/2006/picture">
+                  <pic:nvPicPr>
+                    <pic:cNvPr id="1" name=""/>
+                    <pic:cNvPicPr/>
+                  </pic:nvPicPr>
+                  <pic:blipFill>
+                    <a:blip r:embed="rId10"/>
+                    <a:stretch>
+                      <a:fillRect/>
+                    </a:stretch>
+                  </pic:blipFill>
+                  <pic:spPr>
+                    <a:xfrm>
+                      <a:off x="0" y="0"/>
+                      <a:ext cx="5732145" cy="3204845"/>
+                    </a:xfrm>
+                    <a:prstGeom prst="rect">
+                      <a:avLst/>
+                    </a:prstGeom>
+                  </pic:spPr>
+                </pic:pic>
+              </a:graphicData>
+            </a:graphic>
+          </wp:inline>
+        </w:drawing>
       </w:r>
     </w:p>
     <w:p>
       <w:pPr>
-        <w:rPr>
-          <w:lang w:val="en-US"/>
-        </w:rPr>
-      </w:pPr>
-      <w:bookmarkStart w:id="2" w:name="_GoBack"/>
-      <w:bookmarkEnd w:id="2"/>
-    </w:p>
-    <w:p>
-      <w:pPr>
         <w:pStyle w:val="Heading1"/>
         <w:rPr>
           <w:lang w:val="en-US"/>
         </w:rPr>
       </w:pPr>
+      <w:bookmarkStart w:id="3" w:name="_Toc449537742"/>
       <w:r>
         <w:rPr>
           <w:lang w:val="en-US"/>
         </w:rPr>
         <w:t>Bảng điểm tự đánh giá</w:t>
       </w:r>
-      <w:bookmarkEnd w:id="1"/>
+      <w:bookmarkEnd w:id="3"/>
     </w:p>
     <w:tbl>
       <w:tblPr>
@@ -1159,15 +1293,47 @@
         <w:rPr>
           <w:lang w:val="en-US"/>
         </w:rPr>
-        <w:t xml:space="preserve">[ref] </w:t>
+        <w:t>[</w:t>
+      </w:r>
+      <w:proofErr w:type="gramStart"/>
+      <w:r>
+        <w:rPr>
+          <w:lang w:val="en-US"/>
+        </w:rPr>
+        <w:t>ref</w:t>
+      </w:r>
+      <w:proofErr w:type="gramEnd"/>
+      <w:r>
+        <w:rPr>
+          <w:lang w:val="en-US"/>
+        </w:rPr>
+        <w:t xml:space="preserve">] </w:t>
       </w:r>
       <w:r>
         <w:rPr>
+          <w:rFonts w:ascii="Arial" w:hAnsi="Arial" w:cs="Arial"/>
           <w:i/>
+          <w:color w:val="000000" w:themeColor="text1"/>
+          <w:sz w:val="21"/>
+          <w:szCs w:val="21"/>
           <w:u w:val="single"/>
-          <w:lang w:val="en-US"/>
-        </w:rPr>
-        <w:t>https://www.codecademy.com</w:t>
+          <w:shd w:val="clear" w:color="auto" w:fill="FFFFFF"/>
+        </w:rPr>
+        <w:t>www.w3schools.com/</w:t>
+      </w:r>
+      <w:r>
+        <w:rPr>
+          <w:rFonts w:ascii="Arial" w:hAnsi="Arial" w:cs="Arial"/>
+          <w:b/>
+          <w:bCs/>
+          <w:i/>
+          <w:color w:val="000000" w:themeColor="text1"/>
+          <w:sz w:val="21"/>
+          <w:szCs w:val="21"/>
+          <w:u w:val="single"/>
+          <w:shd w:val="clear" w:color="auto" w:fill="FFFFFF"/>
+        </w:rPr>
+        <w:t>bootstrap</w:t>
       </w:r>
       <w:r>
         <w:rPr>
@@ -1177,8 +1343,8 @@
       </w:r>
     </w:p>
     <w:sectPr>
-      <w:headerReference w:type="default" r:id="rId10"/>
-      <w:footerReference w:type="default" r:id="rId11"/>
+      <w:headerReference w:type="default" r:id="rId11"/>
+      <w:footerReference w:type="default" r:id="rId12"/>
       <w:pgSz w:w="11907" w:h="16839" w:code="9"/>
       <w:pgMar w:top="1440" w:right="1440" w:bottom="1440" w:left="1440" w:header="720" w:footer="720" w:gutter="0"/>
       <w:pgNumType w:start="1"/>
@@ -1220,7 +1386,7 @@
         <w:lang w:val="en-US"/>
       </w:rPr>
       <w:drawing>
-        <wp:anchor distT="0" distB="0" distL="114300" distR="114300" simplePos="0" relativeHeight="251660288" behindDoc="0" locked="0" layoutInCell="1" allowOverlap="1" wp14:anchorId="53490AFF" wp14:editId="3437CB0E">
+        <wp:anchor distT="0" distB="0" distL="114300" distR="114300" simplePos="0" relativeHeight="251659264" behindDoc="0" locked="0" layoutInCell="1" allowOverlap="1" wp14:anchorId="53490AFF" wp14:editId="3437CB0E">
           <wp:simplePos x="0" y="0"/>
           <wp:positionH relativeFrom="column">
             <wp:posOffset>-909955</wp:posOffset>
@@ -1446,7 +1612,7 @@
               <w:rStyle w:val="PageNumber"/>
               <w:noProof/>
             </w:rPr>
-            <w:t>1</w:t>
+            <w:t>2</w:t>
           </w:r>
           <w:r>
             <w:rPr>
@@ -1502,7 +1668,7 @@
       <mc:AlternateContent>
         <mc:Choice Requires="wps">
           <w:drawing>
-            <wp:anchor distT="0" distB="0" distL="114300" distR="114300" simplePos="0" relativeHeight="251655168" behindDoc="0" locked="0" layoutInCell="1" allowOverlap="1" wp14:anchorId="10E8E5E3" wp14:editId="51C7EB0A">
+            <wp:anchor distT="0" distB="0" distL="114300" distR="114300" simplePos="0" relativeHeight="251656192" behindDoc="0" locked="0" layoutInCell="1" allowOverlap="1" wp14:anchorId="10E8E5E3" wp14:editId="51C7EB0A">
               <wp:simplePos x="0" y="0"/>
               <wp:positionH relativeFrom="page">
                 <wp:posOffset>-1</wp:posOffset>
@@ -1642,7 +1808,7 @@
         </mc:Choice>
         <mc:Fallback>
           <w:pict>
-            <v:shape w14:anchorId="3330249D" id="Freeform 1" o:spid="_x0000_s1026" style="position:absolute;margin-left:0;margin-top:.75pt;width:93.15pt;height:814.5pt;flip:x;z-index:251655168;visibility:visible;mso-wrap-style:square;mso-width-percent:0;mso-height-percent:0;mso-wrap-distance-left:9pt;mso-wrap-distance-top:0;mso-wrap-distance-right:9pt;mso-wrap-distance-bottom:0;mso-position-horizontal:absolute;mso-position-horizontal-relative:page;mso-position-vertical:absolute;mso-position-vertical-relative:page;mso-width-percent:0;mso-height-percent:0;mso-width-relative:page;mso-height-relative:page;v-text-anchor:top" coordsize="502,3168" o:gfxdata="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" path="m502,c93,,93,,93,,146,383,323,1900,,3168v502,,502,,502,l502,xe" fillcolor="#8db3e2" stroked="f" strokecolor="#212120">
+            <v:shape w14:anchorId="36E103EB" id="Freeform 1" o:spid="_x0000_s1026" style="position:absolute;margin-left:0;margin-top:.75pt;width:93.15pt;height:814.5pt;flip:x;z-index:251656192;visibility:visible;mso-wrap-style:square;mso-width-percent:0;mso-height-percent:0;mso-wrap-distance-left:9pt;mso-wrap-distance-top:0;mso-wrap-distance-right:9pt;mso-wrap-distance-bottom:0;mso-position-horizontal:absolute;mso-position-horizontal-relative:page;mso-position-vertical:absolute;mso-position-vertical-relative:page;mso-width-percent:0;mso-height-percent:0;mso-width-relative:page;mso-height-relative:page;v-text-anchor:top" coordsize="502,3168" o:gfxdata="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" path="m502,c93,,93,,93,,146,383,323,1900,,3168v502,,502,,502,l502,xe" fillcolor="#8db3e2" stroked="f" strokecolor="#212120">
               <v:fill color2="#1f497d" rotate="t" focus="100%" type="gradient"/>
               <v:shadow color="#8c8682"/>
               <v:path arrowok="t" o:connecttype="custom" o:connectlocs="1183005,0;219162,0;0,10344150;1183005,10344150;1183005,0" o:connectangles="0,0,0,0,0"/>
@@ -1658,7 +1824,7 @@
         <w:lang w:val="en-US"/>
       </w:rPr>
       <w:drawing>
-        <wp:anchor distT="0" distB="0" distL="114300" distR="114300" simplePos="0" relativeHeight="251658240" behindDoc="0" locked="0" layoutInCell="1" allowOverlap="1" wp14:anchorId="7D90B399" wp14:editId="3346F409">
+        <wp:anchor distT="0" distB="0" distL="114300" distR="114300" simplePos="0" relativeHeight="251657216" behindDoc="0" locked="0" layoutInCell="1" allowOverlap="1" wp14:anchorId="7D90B399" wp14:editId="3346F409">
           <wp:simplePos x="0" y="0"/>
           <wp:positionH relativeFrom="column">
             <wp:posOffset>-538642</wp:posOffset>
@@ -5565,7 +5731,7 @@
 </file>
 
 <file path=customXml/itemProps1.xml><?xml version="1.0" encoding="utf-8"?>
-<ds:datastoreItem xmlns:ds="http://schemas.openxmlformats.org/officeDocument/2006/customXml" ds:itemID="{041A1774-5CD8-4E54-A2A2-4D57A5899E35}">
+<ds:datastoreItem xmlns:ds="http://schemas.openxmlformats.org/officeDocument/2006/customXml" ds:itemID="{41B9A393-9B05-4C9A-90C6-2C9C6034773E}">
   <ds:schemaRefs>
     <ds:schemaRef ds:uri="http://schemas.openxmlformats.org/officeDocument/2006/bibliography"/>
   </ds:schemaRefs>

</xml_diff>

<commit_message>
Add report 2 - DAGK
</commit_message>
<xml_diff>
--- a/Document/Report.docx
+++ b/Document/Report.docx
@@ -98,8 +98,6 @@
         </w:rPr>
         <w:t>#</w:t>
       </w:r>
-      <w:bookmarkStart w:id="0" w:name="_GoBack"/>
-      <w:bookmarkEnd w:id="0"/>
       <w:r>
         <w:rPr>
           <w:color w:val="FFFFFF" w:themeColor="background1"/>
@@ -107,8 +105,10 @@
           <w:szCs w:val="56"/>
           <w:lang w:val="en-US"/>
         </w:rPr>
-        <w:t>1</w:t>
+        <w:t>2</w:t>
       </w:r>
+      <w:bookmarkStart w:id="0" w:name="_GoBack"/>
+      <w:bookmarkEnd w:id="0"/>
     </w:p>
     <w:p>
       <w:pPr>
@@ -746,11 +746,41 @@
         </w:rPr>
         <w:t>.</w:t>
       </w:r>
+    </w:p>
+    <w:p>
+      <w:pPr>
+        <w:pStyle w:val="ListParagraph"/>
+        <w:numPr>
+          <w:ilvl w:val="0"/>
+          <w:numId w:val="42"/>
+        </w:numPr>
+        <w:rPr>
+          <w:lang w:val="en-US"/>
+        </w:rPr>
+      </w:pPr>
       <w:r>
         <w:rPr>
           <w:lang w:val="en-US"/>
         </w:rPr>
-        <w:t xml:space="preserve"> </w:t>
+        <w:t>Load dữ liệu từ file JSON.</w:t>
+      </w:r>
+    </w:p>
+    <w:p>
+      <w:pPr>
+        <w:pStyle w:val="ListParagraph"/>
+        <w:numPr>
+          <w:ilvl w:val="0"/>
+          <w:numId w:val="42"/>
+        </w:numPr>
+        <w:rPr>
+          <w:lang w:val="en-US"/>
+        </w:rPr>
+      </w:pPr>
+      <w:r>
+        <w:rPr>
+          <w:lang w:val="en-US"/>
+        </w:rPr>
+        <w:t>Chỉnh sửa các mục trong phần Background.</w:t>
       </w:r>
     </w:p>
     <w:p>
@@ -1158,6 +1188,88 @@
               <w:rPr>
                 <w:lang w:val="en-US"/>
               </w:rPr>
+              <w:t>100</w:t>
+            </w:r>
+            <w:r>
+              <w:rPr>
+                <w:lang w:val="en-US"/>
+              </w:rPr>
+              <w:t>%</w:t>
+            </w:r>
+          </w:p>
+        </w:tc>
+      </w:tr>
+      <w:tr>
+        <w:tc>
+          <w:tcPr>
+            <w:tcW w:w="4621" w:type="dxa"/>
+          </w:tcPr>
+          <w:p>
+            <w:pPr>
+              <w:rPr>
+                <w:lang w:val="en-US"/>
+              </w:rPr>
+            </w:pPr>
+            <w:r>
+              <w:rPr>
+                <w:lang w:val="en-US"/>
+              </w:rPr>
+              <w:t>Chỉnh sửa Summary</w:t>
+            </w:r>
+          </w:p>
+        </w:tc>
+        <w:tc>
+          <w:tcPr>
+            <w:tcW w:w="4622" w:type="dxa"/>
+          </w:tcPr>
+          <w:p>
+            <w:pPr>
+              <w:rPr>
+                <w:lang w:val="en-US"/>
+              </w:rPr>
+            </w:pPr>
+            <w:r>
+              <w:rPr>
+                <w:lang w:val="en-US"/>
+              </w:rPr>
+              <w:t>100%</w:t>
+            </w:r>
+          </w:p>
+        </w:tc>
+      </w:tr>
+      <w:tr>
+        <w:tc>
+          <w:tcPr>
+            <w:tcW w:w="4621" w:type="dxa"/>
+          </w:tcPr>
+          <w:p>
+            <w:pPr>
+              <w:rPr>
+                <w:lang w:val="en-US"/>
+              </w:rPr>
+            </w:pPr>
+            <w:r>
+              <w:rPr>
+                <w:lang w:val="en-US"/>
+              </w:rPr>
+              <w:t>Chỉnh sửa Experience</w:t>
+            </w:r>
+          </w:p>
+        </w:tc>
+        <w:tc>
+          <w:tcPr>
+            <w:tcW w:w="4622" w:type="dxa"/>
+          </w:tcPr>
+          <w:p>
+            <w:pPr>
+              <w:rPr>
+                <w:lang w:val="en-US"/>
+              </w:rPr>
+            </w:pPr>
+            <w:r>
+              <w:rPr>
+                <w:lang w:val="en-US"/>
+              </w:rPr>
               <w:t>0%</w:t>
             </w:r>
           </w:p>
@@ -1178,6 +1290,120 @@
               <w:rPr>
                 <w:lang w:val="en-US"/>
               </w:rPr>
+              <w:t>Chỉnh sửa Project</w:t>
+            </w:r>
+          </w:p>
+        </w:tc>
+        <w:tc>
+          <w:tcPr>
+            <w:tcW w:w="4622" w:type="dxa"/>
+          </w:tcPr>
+          <w:p>
+            <w:pPr>
+              <w:rPr>
+                <w:lang w:val="en-US"/>
+              </w:rPr>
+            </w:pPr>
+            <w:r>
+              <w:rPr>
+                <w:lang w:val="en-US"/>
+              </w:rPr>
+              <w:t>0%</w:t>
+            </w:r>
+          </w:p>
+        </w:tc>
+      </w:tr>
+      <w:tr>
+        <w:tc>
+          <w:tcPr>
+            <w:tcW w:w="4621" w:type="dxa"/>
+          </w:tcPr>
+          <w:p>
+            <w:pPr>
+              <w:rPr>
+                <w:lang w:val="en-US"/>
+              </w:rPr>
+            </w:pPr>
+            <w:r>
+              <w:rPr>
+                <w:lang w:val="en-US"/>
+              </w:rPr>
+              <w:t>Chỉnh sửa Education</w:t>
+            </w:r>
+          </w:p>
+        </w:tc>
+        <w:tc>
+          <w:tcPr>
+            <w:tcW w:w="4622" w:type="dxa"/>
+          </w:tcPr>
+          <w:p>
+            <w:pPr>
+              <w:rPr>
+                <w:lang w:val="en-US"/>
+              </w:rPr>
+            </w:pPr>
+            <w:r>
+              <w:rPr>
+                <w:lang w:val="en-US"/>
+              </w:rPr>
+              <w:t>0%</w:t>
+            </w:r>
+          </w:p>
+        </w:tc>
+      </w:tr>
+      <w:tr>
+        <w:tc>
+          <w:tcPr>
+            <w:tcW w:w="4621" w:type="dxa"/>
+          </w:tcPr>
+          <w:p>
+            <w:pPr>
+              <w:rPr>
+                <w:lang w:val="en-US"/>
+              </w:rPr>
+            </w:pPr>
+            <w:r>
+              <w:rPr>
+                <w:lang w:val="en-US"/>
+              </w:rPr>
+              <w:t>Chỉnh sửa Contact</w:t>
+            </w:r>
+          </w:p>
+        </w:tc>
+        <w:tc>
+          <w:tcPr>
+            <w:tcW w:w="4622" w:type="dxa"/>
+          </w:tcPr>
+          <w:p>
+            <w:pPr>
+              <w:rPr>
+                <w:lang w:val="en-US"/>
+              </w:rPr>
+            </w:pPr>
+            <w:r>
+              <w:rPr>
+                <w:lang w:val="en-US"/>
+              </w:rPr>
+              <w:t>100%</w:t>
+            </w:r>
+          </w:p>
+        </w:tc>
+      </w:tr>
+      <w:tr>
+        <w:tc>
+          <w:tcPr>
+            <w:tcW w:w="4621" w:type="dxa"/>
+          </w:tcPr>
+          <w:p>
+            <w:pPr>
+              <w:rPr>
+                <w:lang w:val="en-US"/>
+              </w:rPr>
+            </w:pPr>
+            <w:r>
+              <w:rPr>
+                <w:lang w:val="en-US"/>
+              </w:rPr>
               <w:t>Quá trình làm việc được cập nhât trên Git và chụp hình danh sách commit vào báo cáo</w:t>
             </w:r>
           </w:p>
@@ -1232,7 +1458,7 @@
         <w:rPr>
           <w:lang w:val="en-US"/>
         </w:rPr>
-        <w:t>8</w:t>
+        <w:t>7</w:t>
       </w:r>
       <w:r>
         <w:rPr>
@@ -1309,32 +1535,101 @@
         </w:rPr>
         <w:t xml:space="preserve">] </w:t>
       </w:r>
-      <w:r>
+    </w:p>
+    <w:p>
+      <w:pPr>
         <w:rPr>
           <w:rFonts w:ascii="Arial" w:hAnsi="Arial" w:cs="Arial"/>
           <w:i/>
+          <w:color w:val="4F81BD" w:themeColor="accent1"/>
+          <w:sz w:val="21"/>
+          <w:szCs w:val="21"/>
+          <w:u w:val="single"/>
+          <w:shd w:val="clear" w:color="auto" w:fill="FFFFFF"/>
+        </w:rPr>
+      </w:pPr>
+      <w:r>
+        <w:rPr>
+          <w:lang w:val="en-US"/>
+        </w:rPr>
+        <w:t xml:space="preserve">1 - </w:t>
+      </w:r>
+      <w:hyperlink r:id="rId11" w:history="1">
+        <w:r>
+          <w:rPr>
+            <w:rStyle w:val="Hyperlink"/>
+            <w:rFonts w:ascii="Arial" w:hAnsi="Arial" w:cs="Arial"/>
+            <w:b/>
+            <w:i/>
+            <w:color w:val="4F81BD" w:themeColor="accent1"/>
+            <w:sz w:val="21"/>
+            <w:szCs w:val="21"/>
+            <w:shd w:val="clear" w:color="auto" w:fill="FFFFFF"/>
+          </w:rPr>
+          <w:t>www.w3schools.com/</w:t>
+        </w:r>
+        <w:r>
+          <w:rPr>
+            <w:rStyle w:val="Hyperlink"/>
+            <w:rFonts w:ascii="Arial" w:hAnsi="Arial" w:cs="Arial"/>
+            <w:b/>
+            <w:bCs/>
+            <w:i/>
+            <w:color w:val="4F81BD" w:themeColor="accent1"/>
+            <w:sz w:val="21"/>
+            <w:szCs w:val="21"/>
+            <w:shd w:val="clear" w:color="auto" w:fill="FFFFFF"/>
+          </w:rPr>
+          <w:t>bootstrap</w:t>
+        </w:r>
+      </w:hyperlink>
+    </w:p>
+    <w:p>
+      <w:pPr>
+        <w:rPr>
+          <w:rFonts w:ascii="Arial" w:hAnsi="Arial" w:cs="Arial"/>
+          <w:b/>
+          <w:bCs/>
           <w:color w:val="000000" w:themeColor="text1"/>
           <w:sz w:val="21"/>
           <w:szCs w:val="21"/>
           <w:u w:val="single"/>
           <w:shd w:val="clear" w:color="auto" w:fill="FFFFFF"/>
-        </w:rPr>
-        <w:t>www.w3schools.com/</w:t>
+          <w:lang w:val="en-US"/>
+        </w:rPr>
+      </w:pPr>
+      <w:r>
+        <w:rPr>
+          <w:rFonts w:ascii="Arial" w:hAnsi="Arial" w:cs="Arial"/>
+          <w:color w:val="000000" w:themeColor="text1"/>
+          <w:sz w:val="21"/>
+          <w:szCs w:val="21"/>
+          <w:shd w:val="clear" w:color="auto" w:fill="FFFFFF"/>
+          <w:lang w:val="en-US"/>
+        </w:rPr>
+        <w:t xml:space="preserve">2 - </w:t>
       </w:r>
       <w:r>
         <w:rPr>
           <w:rFonts w:ascii="Arial" w:hAnsi="Arial" w:cs="Arial"/>
           <w:b/>
-          <w:bCs/>
           <w:i/>
-          <w:color w:val="000000" w:themeColor="text1"/>
+          <w:color w:val="4F81BD" w:themeColor="accent1"/>
           <w:sz w:val="21"/>
           <w:szCs w:val="21"/>
           <w:u w:val="single"/>
           <w:shd w:val="clear" w:color="auto" w:fill="FFFFFF"/>
-        </w:rPr>
-        <w:t>bootstrap</w:t>
+          <w:lang w:val="en-US"/>
+        </w:rPr>
+        <w:t>https://docs.angularjs.org</w:t>
       </w:r>
+    </w:p>
+    <w:p>
+      <w:pPr>
+        <w:rPr>
+          <w:lang w:val="en-US"/>
+        </w:rPr>
+      </w:pPr>
       <w:r>
         <w:rPr>
           <w:lang w:val="en-US"/>
@@ -1343,8 +1638,8 @@
       </w:r>
     </w:p>
     <w:sectPr>
-      <w:headerReference w:type="default" r:id="rId11"/>
-      <w:footerReference w:type="default" r:id="rId12"/>
+      <w:headerReference w:type="default" r:id="rId12"/>
+      <w:footerReference w:type="default" r:id="rId13"/>
       <w:pgSz w:w="11907" w:h="16839" w:code="9"/>
       <w:pgMar w:top="1440" w:right="1440" w:bottom="1440" w:left="1440" w:header="720" w:footer="720" w:gutter="0"/>
       <w:pgNumType w:start="1"/>
@@ -1386,7 +1681,7 @@
         <w:lang w:val="en-US"/>
       </w:rPr>
       <w:drawing>
-        <wp:anchor distT="0" distB="0" distL="114300" distR="114300" simplePos="0" relativeHeight="251659264" behindDoc="0" locked="0" layoutInCell="1" allowOverlap="1" wp14:anchorId="53490AFF" wp14:editId="3437CB0E">
+        <wp:anchor distT="0" distB="0" distL="114300" distR="114300" simplePos="0" relativeHeight="251657728" behindDoc="0" locked="0" layoutInCell="1" allowOverlap="1" wp14:anchorId="53490AFF" wp14:editId="3437CB0E">
           <wp:simplePos x="0" y="0"/>
           <wp:positionH relativeFrom="column">
             <wp:posOffset>-909955</wp:posOffset>
@@ -1506,7 +1801,7 @@
               <w:lang w:val="en-US"/>
             </w:rPr>
             <w:drawing>
-              <wp:anchor distT="0" distB="0" distL="114300" distR="114300" simplePos="0" relativeHeight="251666432" behindDoc="1" locked="0" layoutInCell="1" allowOverlap="1" wp14:anchorId="6ED5E28D" wp14:editId="1E6140D2">
+              <wp:anchor distT="0" distB="0" distL="114300" distR="114300" simplePos="0" relativeHeight="251659776" behindDoc="1" locked="0" layoutInCell="1" allowOverlap="1" wp14:anchorId="6ED5E28D" wp14:editId="1E6140D2">
                 <wp:simplePos x="0" y="0"/>
                 <wp:positionH relativeFrom="column">
                   <wp:posOffset>-914400</wp:posOffset>
@@ -1612,7 +1907,7 @@
               <w:rStyle w:val="PageNumber"/>
               <w:noProof/>
             </w:rPr>
-            <w:t>2</w:t>
+            <w:t>1</w:t>
           </w:r>
           <w:r>
             <w:rPr>
@@ -1668,7 +1963,7 @@
       <mc:AlternateContent>
         <mc:Choice Requires="wps">
           <w:drawing>
-            <wp:anchor distT="0" distB="0" distL="114300" distR="114300" simplePos="0" relativeHeight="251656192" behindDoc="0" locked="0" layoutInCell="1" allowOverlap="1" wp14:anchorId="10E8E5E3" wp14:editId="51C7EB0A">
+            <wp:anchor distT="0" distB="0" distL="114300" distR="114300" simplePos="0" relativeHeight="251655680" behindDoc="0" locked="0" layoutInCell="1" allowOverlap="1" wp14:anchorId="10E8E5E3" wp14:editId="51C7EB0A">
               <wp:simplePos x="0" y="0"/>
               <wp:positionH relativeFrom="page">
                 <wp:posOffset>-1</wp:posOffset>
@@ -1808,7 +2103,7 @@
         </mc:Choice>
         <mc:Fallback>
           <w:pict>
-            <v:shape w14:anchorId="36E103EB" id="Freeform 1" o:spid="_x0000_s1026" style="position:absolute;margin-left:0;margin-top:.75pt;width:93.15pt;height:814.5pt;flip:x;z-index:251656192;visibility:visible;mso-wrap-style:square;mso-width-percent:0;mso-height-percent:0;mso-wrap-distance-left:9pt;mso-wrap-distance-top:0;mso-wrap-distance-right:9pt;mso-wrap-distance-bottom:0;mso-position-horizontal:absolute;mso-position-horizontal-relative:page;mso-position-vertical:absolute;mso-position-vertical-relative:page;mso-width-percent:0;mso-height-percent:0;mso-width-relative:page;mso-height-relative:page;v-text-anchor:top" coordsize="502,3168" o:gfxdata="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" path="m502,c93,,93,,93,,146,383,323,1900,,3168v502,,502,,502,l502,xe" fillcolor="#8db3e2" stroked="f" strokecolor="#212120">
+            <v:shape w14:anchorId="58482F86" id="Freeform 1" o:spid="_x0000_s1026" style="position:absolute;margin-left:0;margin-top:.75pt;width:93.15pt;height:814.5pt;flip:x;z-index:251655680;visibility:visible;mso-wrap-style:square;mso-width-percent:0;mso-height-percent:0;mso-wrap-distance-left:9pt;mso-wrap-distance-top:0;mso-wrap-distance-right:9pt;mso-wrap-distance-bottom:0;mso-position-horizontal:absolute;mso-position-horizontal-relative:page;mso-position-vertical:absolute;mso-position-vertical-relative:page;mso-width-percent:0;mso-height-percent:0;mso-width-relative:page;mso-height-relative:page;v-text-anchor:top" coordsize="502,3168" o:gfxdata="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" path="m502,c93,,93,,93,,146,383,323,1900,,3168v502,,502,,502,l502,xe" fillcolor="#8db3e2" stroked="f" strokecolor="#212120">
               <v:fill color2="#1f497d" rotate="t" focus="100%" type="gradient"/>
               <v:shadow color="#8c8682"/>
               <v:path arrowok="t" o:connecttype="custom" o:connectlocs="1183005,0;219162,0;0,10344150;1183005,10344150;1183005,0" o:connectangles="0,0,0,0,0"/>
@@ -1824,7 +2119,7 @@
         <w:lang w:val="en-US"/>
       </w:rPr>
       <w:drawing>
-        <wp:anchor distT="0" distB="0" distL="114300" distR="114300" simplePos="0" relativeHeight="251657216" behindDoc="0" locked="0" layoutInCell="1" allowOverlap="1" wp14:anchorId="7D90B399" wp14:editId="3346F409">
+        <wp:anchor distT="0" distB="0" distL="114300" distR="114300" simplePos="0" relativeHeight="251656704" behindDoc="0" locked="0" layoutInCell="1" allowOverlap="1" wp14:anchorId="7D90B399" wp14:editId="3346F409">
           <wp:simplePos x="0" y="0"/>
           <wp:positionH relativeFrom="column">
             <wp:posOffset>-538642</wp:posOffset>
@@ -2009,7 +2304,7 @@
         <w:lang w:val="en-US"/>
       </w:rPr>
       <w:drawing>
-        <wp:anchor distT="0" distB="0" distL="114300" distR="114300" simplePos="0" relativeHeight="251659264" behindDoc="1" locked="0" layoutInCell="1" allowOverlap="1" wp14:anchorId="125CACC5" wp14:editId="085CCDD9">
+        <wp:anchor distT="0" distB="0" distL="114300" distR="114300" simplePos="0" relativeHeight="251658752" behindDoc="1" locked="0" layoutInCell="1" allowOverlap="1" wp14:anchorId="125CACC5" wp14:editId="085CCDD9">
           <wp:simplePos x="0" y="0"/>
           <wp:positionH relativeFrom="column">
             <wp:posOffset>-538480</wp:posOffset>
@@ -2082,7 +2377,7 @@
 
 <file path=word/numbering.xml><?xml version="1.0" encoding="utf-8"?>
 <w:numbering xmlns:wpc="http://schemas.microsoft.com/office/word/2010/wordprocessingCanvas" xmlns:mc="http://schemas.openxmlformats.org/markup-compatibility/2006" xmlns:o="urn:schemas-microsoft-com:office:office" xmlns:r="http://schemas.openxmlformats.org/officeDocument/2006/relationships" xmlns:m="http://schemas.openxmlformats.org/officeDocument/2006/math" xmlns:v="urn:schemas-microsoft-com:vml" xmlns:wp14="http://schemas.microsoft.com/office/word/2010/wordprocessingDrawing" xmlns:wp="http://schemas.openxmlformats.org/drawingml/2006/wordprocessingDrawing" xmlns:w10="urn:schemas-microsoft-com:office:word" xmlns:w="http://schemas.openxmlformats.org/wordprocessingml/2006/main" xmlns:w14="http://schemas.microsoft.com/office/word/2010/wordml" xmlns:w15="http://schemas.microsoft.com/office/word/2012/wordml" xmlns:wpg="http://schemas.microsoft.com/office/word/2010/wordprocessingGroup" xmlns:wpi="http://schemas.microsoft.com/office/word/2010/wordprocessingInk" xmlns:wne="http://schemas.microsoft.com/office/word/2006/wordml" xmlns:wps="http://schemas.microsoft.com/office/word/2010/wordprocessingShape" mc:Ignorable="w14 w15 wp14">
-  <w:abstractNum w:abstractNumId="0">
+  <w:abstractNum w:abstractNumId="0" w15:restartNumberingAfterBreak="0">
     <w:nsid w:val="FFFFFFFB"/>
     <w:multiLevelType w:val="multilevel"/>
     <w:tmpl w:val="F85A433E"/>
@@ -2159,7 +2454,7 @@
       <w:lvlJc w:val="left"/>
     </w:lvl>
   </w:abstractNum>
-  <w:abstractNum w:abstractNumId="1">
+  <w:abstractNum w:abstractNumId="1" w15:restartNumberingAfterBreak="0">
     <w:nsid w:val="FFFFFFFE"/>
     <w:multiLevelType w:val="singleLevel"/>
     <w:tmpl w:val="FFFFFFFF"/>
@@ -2169,7 +2464,7 @@
       <w:lvlJc w:val="left"/>
     </w:lvl>
   </w:abstractNum>
-  <w:abstractNum w:abstractNumId="2">
+  <w:abstractNum w:abstractNumId="2" w15:restartNumberingAfterBreak="0">
     <w:nsid w:val="0E940685"/>
     <w:multiLevelType w:val="hybridMultilevel"/>
     <w:tmpl w:val="AC18A81C"/>
@@ -2309,7 +2604,7 @@
       </w:rPr>
     </w:lvl>
   </w:abstractNum>
-  <w:abstractNum w:abstractNumId="3">
+  <w:abstractNum w:abstractNumId="3" w15:restartNumberingAfterBreak="0">
     <w:nsid w:val="17E609A9"/>
     <w:multiLevelType w:val="singleLevel"/>
     <w:tmpl w:val="0409000F"/>
@@ -2326,7 +2621,7 @@
       </w:pPr>
     </w:lvl>
   </w:abstractNum>
-  <w:abstractNum w:abstractNumId="4">
+  <w:abstractNum w:abstractNumId="4" w15:restartNumberingAfterBreak="0">
     <w:nsid w:val="212D6923"/>
     <w:multiLevelType w:val="hybridMultilevel"/>
     <w:tmpl w:val="54A22B72"/>
@@ -2466,7 +2761,7 @@
       </w:rPr>
     </w:lvl>
   </w:abstractNum>
-  <w:abstractNum w:abstractNumId="5">
+  <w:abstractNum w:abstractNumId="5" w15:restartNumberingAfterBreak="0">
     <w:nsid w:val="27B45ACA"/>
     <w:multiLevelType w:val="singleLevel"/>
     <w:tmpl w:val="0409000F"/>
@@ -2483,7 +2778,7 @@
       </w:pPr>
     </w:lvl>
   </w:abstractNum>
-  <w:abstractNum w:abstractNumId="6">
+  <w:abstractNum w:abstractNumId="6" w15:restartNumberingAfterBreak="0">
     <w:nsid w:val="29CB02D6"/>
     <w:multiLevelType w:val="singleLevel"/>
     <w:tmpl w:val="0409000F"/>
@@ -2500,7 +2795,7 @@
       </w:pPr>
     </w:lvl>
   </w:abstractNum>
-  <w:abstractNum w:abstractNumId="7">
+  <w:abstractNum w:abstractNumId="7" w15:restartNumberingAfterBreak="0">
     <w:nsid w:val="2A2F0523"/>
     <w:multiLevelType w:val="singleLevel"/>
     <w:tmpl w:val="0409000F"/>
@@ -2517,7 +2812,7 @@
       </w:pPr>
     </w:lvl>
   </w:abstractNum>
-  <w:abstractNum w:abstractNumId="8">
+  <w:abstractNum w:abstractNumId="8" w15:restartNumberingAfterBreak="0">
     <w:nsid w:val="2B562CAE"/>
     <w:multiLevelType w:val="hybridMultilevel"/>
     <w:tmpl w:val="73143DF4"/>
@@ -2657,7 +2952,7 @@
       </w:rPr>
     </w:lvl>
   </w:abstractNum>
-  <w:abstractNum w:abstractNumId="9">
+  <w:abstractNum w:abstractNumId="9" w15:restartNumberingAfterBreak="0">
     <w:nsid w:val="2FB8651D"/>
     <w:multiLevelType w:val="hybridMultilevel"/>
     <w:tmpl w:val="994695CE"/>
@@ -2770,7 +3065,7 @@
       </w:pPr>
     </w:lvl>
   </w:abstractNum>
-  <w:abstractNum w:abstractNumId="10">
+  <w:abstractNum w:abstractNumId="10" w15:restartNumberingAfterBreak="0">
     <w:nsid w:val="34182DDF"/>
     <w:multiLevelType w:val="singleLevel"/>
     <w:tmpl w:val="0409000F"/>
@@ -2787,7 +3082,7 @@
       </w:pPr>
     </w:lvl>
   </w:abstractNum>
-  <w:abstractNum w:abstractNumId="11">
+  <w:abstractNum w:abstractNumId="11" w15:restartNumberingAfterBreak="0">
     <w:nsid w:val="34A25CA1"/>
     <w:multiLevelType w:val="singleLevel"/>
     <w:tmpl w:val="0409000F"/>
@@ -2804,7 +3099,7 @@
       </w:pPr>
     </w:lvl>
   </w:abstractNum>
-  <w:abstractNum w:abstractNumId="12">
+  <w:abstractNum w:abstractNumId="12" w15:restartNumberingAfterBreak="0">
     <w:nsid w:val="3C1B1972"/>
     <w:multiLevelType w:val="singleLevel"/>
     <w:tmpl w:val="0409000F"/>
@@ -2821,7 +3116,7 @@
       </w:pPr>
     </w:lvl>
   </w:abstractNum>
-  <w:abstractNum w:abstractNumId="13">
+  <w:abstractNum w:abstractNumId="13" w15:restartNumberingAfterBreak="0">
     <w:nsid w:val="3CCA4D89"/>
     <w:multiLevelType w:val="hybridMultilevel"/>
     <w:tmpl w:val="3EB87112"/>
@@ -2961,7 +3256,7 @@
       </w:rPr>
     </w:lvl>
   </w:abstractNum>
-  <w:abstractNum w:abstractNumId="14">
+  <w:abstractNum w:abstractNumId="14" w15:restartNumberingAfterBreak="0">
     <w:nsid w:val="411D4847"/>
     <w:multiLevelType w:val="hybridMultilevel"/>
     <w:tmpl w:val="2E921D2A"/>
@@ -3074,7 +3369,7 @@
       </w:pPr>
     </w:lvl>
   </w:abstractNum>
-  <w:abstractNum w:abstractNumId="15">
+  <w:abstractNum w:abstractNumId="15" w15:restartNumberingAfterBreak="0">
     <w:nsid w:val="456B6BA5"/>
     <w:multiLevelType w:val="singleLevel"/>
     <w:tmpl w:val="0409000F"/>
@@ -3091,7 +3386,7 @@
       </w:pPr>
     </w:lvl>
   </w:abstractNum>
-  <w:abstractNum w:abstractNumId="16">
+  <w:abstractNum w:abstractNumId="16" w15:restartNumberingAfterBreak="0">
     <w:nsid w:val="467C4A59"/>
     <w:multiLevelType w:val="singleLevel"/>
     <w:tmpl w:val="0409000F"/>
@@ -3108,7 +3403,7 @@
       </w:pPr>
     </w:lvl>
   </w:abstractNum>
-  <w:abstractNum w:abstractNumId="17">
+  <w:abstractNum w:abstractNumId="17" w15:restartNumberingAfterBreak="0">
     <w:nsid w:val="4841308A"/>
     <w:multiLevelType w:val="singleLevel"/>
     <w:tmpl w:val="0409000F"/>
@@ -3125,7 +3420,7 @@
       </w:pPr>
     </w:lvl>
   </w:abstractNum>
-  <w:abstractNum w:abstractNumId="18">
+  <w:abstractNum w:abstractNumId="18" w15:restartNumberingAfterBreak="0">
     <w:nsid w:val="4A637FE0"/>
     <w:multiLevelType w:val="hybridMultilevel"/>
     <w:tmpl w:val="101450F8"/>
@@ -3265,7 +3560,7 @@
       </w:rPr>
     </w:lvl>
   </w:abstractNum>
-  <w:abstractNum w:abstractNumId="19">
+  <w:abstractNum w:abstractNumId="19" w15:restartNumberingAfterBreak="0">
     <w:nsid w:val="4A6955EC"/>
     <w:multiLevelType w:val="hybridMultilevel"/>
     <w:tmpl w:val="401CE2A8"/>
@@ -3377,7 +3672,7 @@
       </w:rPr>
     </w:lvl>
   </w:abstractNum>
-  <w:abstractNum w:abstractNumId="20">
+  <w:abstractNum w:abstractNumId="20" w15:restartNumberingAfterBreak="0">
     <w:nsid w:val="54022156"/>
     <w:multiLevelType w:val="singleLevel"/>
     <w:tmpl w:val="0409000F"/>
@@ -3394,7 +3689,7 @@
       </w:pPr>
     </w:lvl>
   </w:abstractNum>
-  <w:abstractNum w:abstractNumId="21">
+  <w:abstractNum w:abstractNumId="21" w15:restartNumberingAfterBreak="0">
     <w:nsid w:val="55EC7679"/>
     <w:multiLevelType w:val="singleLevel"/>
     <w:tmpl w:val="0409000F"/>
@@ -3411,7 +3706,7 @@
       </w:pPr>
     </w:lvl>
   </w:abstractNum>
-  <w:abstractNum w:abstractNumId="22">
+  <w:abstractNum w:abstractNumId="22" w15:restartNumberingAfterBreak="0">
     <w:nsid w:val="563B69EC"/>
     <w:multiLevelType w:val="hybridMultilevel"/>
     <w:tmpl w:val="A42259B4"/>
@@ -3551,7 +3846,7 @@
       </w:rPr>
     </w:lvl>
   </w:abstractNum>
-  <w:abstractNum w:abstractNumId="23">
+  <w:abstractNum w:abstractNumId="23" w15:restartNumberingAfterBreak="0">
     <w:nsid w:val="5783096C"/>
     <w:multiLevelType w:val="multilevel"/>
     <w:tmpl w:val="8388A064"/>
@@ -3664,7 +3959,7 @@
       </w:pPr>
     </w:lvl>
   </w:abstractNum>
-  <w:abstractNum w:abstractNumId="24">
+  <w:abstractNum w:abstractNumId="24" w15:restartNumberingAfterBreak="0">
     <w:nsid w:val="58E34A87"/>
     <w:multiLevelType w:val="singleLevel"/>
     <w:tmpl w:val="0409000F"/>
@@ -3681,7 +3976,7 @@
       </w:pPr>
     </w:lvl>
   </w:abstractNum>
-  <w:abstractNum w:abstractNumId="25">
+  <w:abstractNum w:abstractNumId="25" w15:restartNumberingAfterBreak="0">
     <w:nsid w:val="5A2F0953"/>
     <w:multiLevelType w:val="singleLevel"/>
     <w:tmpl w:val="76681128"/>
@@ -3701,7 +3996,7 @@
       </w:rPr>
     </w:lvl>
   </w:abstractNum>
-  <w:abstractNum w:abstractNumId="26">
+  <w:abstractNum w:abstractNumId="26" w15:restartNumberingAfterBreak="0">
     <w:nsid w:val="616936C1"/>
     <w:multiLevelType w:val="singleLevel"/>
     <w:tmpl w:val="0409000F"/>
@@ -3721,7 +4016,7 @@
       </w:rPr>
     </w:lvl>
   </w:abstractNum>
-  <w:abstractNum w:abstractNumId="27">
+  <w:abstractNum w:abstractNumId="27" w15:restartNumberingAfterBreak="0">
     <w:nsid w:val="623D117C"/>
     <w:multiLevelType w:val="singleLevel"/>
     <w:tmpl w:val="0409000F"/>
@@ -3738,7 +4033,7 @@
       </w:pPr>
     </w:lvl>
   </w:abstractNum>
-  <w:abstractNum w:abstractNumId="28">
+  <w:abstractNum w:abstractNumId="28" w15:restartNumberingAfterBreak="0">
     <w:nsid w:val="62496643"/>
     <w:multiLevelType w:val="singleLevel"/>
     <w:tmpl w:val="0409000F"/>
@@ -3755,7 +4050,7 @@
       </w:pPr>
     </w:lvl>
   </w:abstractNum>
-  <w:abstractNum w:abstractNumId="29">
+  <w:abstractNum w:abstractNumId="29" w15:restartNumberingAfterBreak="0">
     <w:nsid w:val="69E954B9"/>
     <w:multiLevelType w:val="singleLevel"/>
     <w:tmpl w:val="0409000F"/>
@@ -3772,7 +4067,7 @@
       </w:pPr>
     </w:lvl>
   </w:abstractNum>
-  <w:abstractNum w:abstractNumId="30">
+  <w:abstractNum w:abstractNumId="30" w15:restartNumberingAfterBreak="0">
     <w:nsid w:val="6C1A01CB"/>
     <w:multiLevelType w:val="singleLevel"/>
     <w:tmpl w:val="0409000F"/>
@@ -3789,7 +4084,7 @@
       </w:pPr>
     </w:lvl>
   </w:abstractNum>
-  <w:abstractNum w:abstractNumId="31">
+  <w:abstractNum w:abstractNumId="31" w15:restartNumberingAfterBreak="0">
     <w:nsid w:val="6CB10FA6"/>
     <w:multiLevelType w:val="hybridMultilevel"/>
     <w:tmpl w:val="077468B8"/>
@@ -3902,7 +4197,7 @@
       </w:rPr>
     </w:lvl>
   </w:abstractNum>
-  <w:abstractNum w:abstractNumId="32">
+  <w:abstractNum w:abstractNumId="32" w15:restartNumberingAfterBreak="0">
     <w:nsid w:val="6D5943B7"/>
     <w:multiLevelType w:val="singleLevel"/>
     <w:tmpl w:val="0409000F"/>
@@ -3919,7 +4214,7 @@
       </w:pPr>
     </w:lvl>
   </w:abstractNum>
-  <w:abstractNum w:abstractNumId="33">
+  <w:abstractNum w:abstractNumId="33" w15:restartNumberingAfterBreak="0">
     <w:nsid w:val="70DF6A06"/>
     <w:multiLevelType w:val="hybridMultilevel"/>
     <w:tmpl w:val="179E5A20"/>
@@ -4035,7 +4330,7 @@
       </w:pPr>
     </w:lvl>
   </w:abstractNum>
-  <w:abstractNum w:abstractNumId="34">
+  <w:abstractNum w:abstractNumId="34" w15:restartNumberingAfterBreak="0">
     <w:nsid w:val="72F5738E"/>
     <w:multiLevelType w:val="singleLevel"/>
     <w:tmpl w:val="0409000F"/>
@@ -4052,7 +4347,7 @@
       </w:pPr>
     </w:lvl>
   </w:abstractNum>
-  <w:abstractNum w:abstractNumId="35">
+  <w:abstractNum w:abstractNumId="35" w15:restartNumberingAfterBreak="0">
     <w:nsid w:val="73E86986"/>
     <w:multiLevelType w:val="singleLevel"/>
     <w:tmpl w:val="0409000F"/>
@@ -4069,7 +4364,7 @@
       </w:pPr>
     </w:lvl>
   </w:abstractNum>
-  <w:abstractNum w:abstractNumId="36">
+  <w:abstractNum w:abstractNumId="36" w15:restartNumberingAfterBreak="0">
     <w:nsid w:val="74E4221C"/>
     <w:multiLevelType w:val="singleLevel"/>
     <w:tmpl w:val="0409000F"/>
@@ -4086,7 +4381,7 @@
       </w:pPr>
     </w:lvl>
   </w:abstractNum>
-  <w:abstractNum w:abstractNumId="37">
+  <w:abstractNum w:abstractNumId="37" w15:restartNumberingAfterBreak="0">
     <w:nsid w:val="757847C4"/>
     <w:multiLevelType w:val="hybridMultilevel"/>
     <w:tmpl w:val="F7062178"/>
@@ -4172,7 +4467,7 @@
       </w:pPr>
     </w:lvl>
   </w:abstractNum>
-  <w:abstractNum w:abstractNumId="38">
+  <w:abstractNum w:abstractNumId="38" w15:restartNumberingAfterBreak="0">
     <w:nsid w:val="78411D85"/>
     <w:multiLevelType w:val="singleLevel"/>
     <w:tmpl w:val="0409000F"/>
@@ -4189,7 +4484,7 @@
       </w:pPr>
     </w:lvl>
   </w:abstractNum>
-  <w:abstractNum w:abstractNumId="39">
+  <w:abstractNum w:abstractNumId="39" w15:restartNumberingAfterBreak="0">
     <w:nsid w:val="799A49DD"/>
     <w:multiLevelType w:val="singleLevel"/>
     <w:tmpl w:val="0409000F"/>
@@ -5311,7 +5606,6 @@
       <w:spacing w:line="240" w:lineRule="atLeast"/>
     </w:pPr>
     <w:tblPr>
-      <w:tblInd w:w="0" w:type="dxa"/>
       <w:tblBorders>
         <w:top w:val="single" w:sz="4" w:space="0" w:color="auto"/>
         <w:left w:val="single" w:sz="4" w:space="0" w:color="auto"/>
@@ -5320,12 +5614,6 @@
         <w:insideH w:val="single" w:sz="4" w:space="0" w:color="auto"/>
         <w:insideV w:val="single" w:sz="4" w:space="0" w:color="auto"/>
       </w:tblBorders>
-      <w:tblCellMar>
-        <w:top w:w="0" w:type="dxa"/>
-        <w:left w:w="108" w:type="dxa"/>
-        <w:bottom w:w="0" w:type="dxa"/>
-        <w:right w:w="108" w:type="dxa"/>
-      </w:tblCellMar>
     </w:tblPr>
   </w:style>
   <w:style w:type="character" w:styleId="Hyperlink">
@@ -5731,7 +6019,7 @@
 </file>
 
 <file path=customXml/itemProps1.xml><?xml version="1.0" encoding="utf-8"?>
-<ds:datastoreItem xmlns:ds="http://schemas.openxmlformats.org/officeDocument/2006/customXml" ds:itemID="{41B9A393-9B05-4C9A-90C6-2C9C6034773E}">
+<ds:datastoreItem xmlns:ds="http://schemas.openxmlformats.org/officeDocument/2006/customXml" ds:itemID="{DEFBBA43-0250-4B55-8EEC-34BEED5C0910}">
   <ds:schemaRefs>
     <ds:schemaRef ds:uri="http://schemas.openxmlformats.org/officeDocument/2006/bibliography"/>
   </ds:schemaRefs>

</xml_diff>

<commit_message>
Upload web to Firebase host using AngularFire
</commit_message>
<xml_diff>
--- a/Document/Report.docx
+++ b/Document/Report.docx
@@ -811,8 +811,8 @@
           <w:lang w:val="en-US"/>
         </w:rPr>
         <w:drawing>
-          <wp:inline distT="0" distB="0" distL="0" distR="0" wp14:anchorId="0C2FEC91" wp14:editId="43E8D839">
-            <wp:extent cx="5732145" cy="3204845"/>
+          <wp:inline distT="0" distB="0" distL="0" distR="0" wp14:anchorId="7DD0FF76" wp14:editId="68B5ED00">
+            <wp:extent cx="5732145" cy="3606165"/>
             <wp:effectExtent l="0" t="0" r="1905" b="0"/>
             <wp:docPr id="1" name="Picture 1"/>
             <wp:cNvGraphicFramePr>
@@ -834,7 +834,7 @@
                   <pic:spPr>
                     <a:xfrm>
                       <a:off x="0" y="0"/>
-                      <a:ext cx="5732145" cy="3204845"/>
+                      <a:ext cx="5732145" cy="3606165"/>
                     </a:xfrm>
                     <a:prstGeom prst="rect">
                       <a:avLst/>
@@ -1446,6 +1446,7 @@
           <w:b/>
           <w:lang w:val="en-US"/>
         </w:rPr>
+        <w:lastRenderedPageBreak/>
         <w:t>Điểm tự đánh giá:</w:t>
       </w:r>
       <w:r>
@@ -1519,21 +1520,7 @@
         <w:rPr>
           <w:lang w:val="en-US"/>
         </w:rPr>
-        <w:t>[</w:t>
-      </w:r>
-      <w:proofErr w:type="gramStart"/>
-      <w:r>
-        <w:rPr>
-          <w:lang w:val="en-US"/>
-        </w:rPr>
-        <w:t>ref</w:t>
-      </w:r>
-      <w:proofErr w:type="gramEnd"/>
-      <w:r>
-        <w:rPr>
-          <w:lang w:val="en-US"/>
-        </w:rPr>
-        <w:t xml:space="preserve">] </w:t>
+        <w:t xml:space="preserve">[ref] </w:t>
       </w:r>
     </w:p>
     <w:p>
@@ -1907,7 +1894,7 @@
               <w:rStyle w:val="PageNumber"/>
               <w:noProof/>
             </w:rPr>
-            <w:t>1</w:t>
+            <w:t>3</w:t>
           </w:r>
           <w:r>
             <w:rPr>
@@ -2103,7 +2090,7 @@
         </mc:Choice>
         <mc:Fallback>
           <w:pict>
-            <v:shape w14:anchorId="58482F86" id="Freeform 1" o:spid="_x0000_s1026" style="position:absolute;margin-left:0;margin-top:.75pt;width:93.15pt;height:814.5pt;flip:x;z-index:251655680;visibility:visible;mso-wrap-style:square;mso-width-percent:0;mso-height-percent:0;mso-wrap-distance-left:9pt;mso-wrap-distance-top:0;mso-wrap-distance-right:9pt;mso-wrap-distance-bottom:0;mso-position-horizontal:absolute;mso-position-horizontal-relative:page;mso-position-vertical:absolute;mso-position-vertical-relative:page;mso-width-percent:0;mso-height-percent:0;mso-width-relative:page;mso-height-relative:page;v-text-anchor:top" coordsize="502,3168" o:gfxdata="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" path="m502,c93,,93,,93,,146,383,323,1900,,3168v502,,502,,502,l502,xe" fillcolor="#8db3e2" stroked="f" strokecolor="#212120">
+            <v:shape w14:anchorId="6AA354B9" id="Freeform 1" o:spid="_x0000_s1026" style="position:absolute;margin-left:0;margin-top:.75pt;width:93.15pt;height:814.5pt;flip:x;z-index:251655680;visibility:visible;mso-wrap-style:square;mso-width-percent:0;mso-height-percent:0;mso-wrap-distance-left:9pt;mso-wrap-distance-top:0;mso-wrap-distance-right:9pt;mso-wrap-distance-bottom:0;mso-position-horizontal:absolute;mso-position-horizontal-relative:page;mso-position-vertical:absolute;mso-position-vertical-relative:page;mso-width-percent:0;mso-height-percent:0;mso-width-relative:page;mso-height-relative:page;v-text-anchor:top" coordsize="502,3168" o:gfxdata="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" path="m502,c93,,93,,93,,146,383,323,1900,,3168v502,,502,,502,l502,xe" fillcolor="#8db3e2" stroked="f" strokecolor="#212120">
               <v:fill color2="#1f497d" rotate="t" focus="100%" type="gradient"/>
               <v:shadow color="#8c8682"/>
               <v:path arrowok="t" o:connecttype="custom" o:connectlocs="1183005,0;219162,0;0,10344150;1183005,10344150;1183005,0" o:connectangles="0,0,0,0,0"/>
@@ -6019,7 +6006,7 @@
 </file>
 
 <file path=customXml/itemProps1.xml><?xml version="1.0" encoding="utf-8"?>
-<ds:datastoreItem xmlns:ds="http://schemas.openxmlformats.org/officeDocument/2006/customXml" ds:itemID="{DEFBBA43-0250-4B55-8EEC-34BEED5C0910}">
+<ds:datastoreItem xmlns:ds="http://schemas.openxmlformats.org/officeDocument/2006/customXml" ds:itemID="{C8195B29-EA94-4E07-BF12-D4C6AC5715E7}">
   <ds:schemaRefs>
     <ds:schemaRef ds:uri="http://schemas.openxmlformats.org/officeDocument/2006/bibliography"/>
   </ds:schemaRefs>

</xml_diff>